<commit_message>
final changes for docx and presentation
</commit_message>
<xml_diff>
--- a/reports/Ethical Analysis.docx
+++ b/reports/Ethical Analysis.docx
@@ -179,8 +179,8 @@
           <w:b/>
           <w:bCs/>
           <w:color w:val="0068B3"/>
-          <w:sz w:val="32"/>
-          <w:szCs w:val="32"/>
+          <w:sz w:val="28"/>
+          <w:szCs w:val="28"/>
         </w:rPr>
       </w:pPr>
       <w:r>
@@ -189,8 +189,8 @@
           <w:b/>
           <w:bCs/>
           <w:color w:val="0068B3"/>
-          <w:sz w:val="32"/>
-          <w:szCs w:val="32"/>
+          <w:sz w:val="28"/>
+          <w:szCs w:val="28"/>
         </w:rPr>
         <w:t>Predicting Diabetes Outcomes Using Machine Learning</w:t>
       </w:r>
@@ -1139,7 +1139,6 @@
     </w:p>
     <w:p>
       <w:pPr>
-        <w:jc w:val="center"/>
         <w:rPr>
           <w:rFonts w:asciiTheme="minorBidi" w:hAnsiTheme="minorBidi"/>
           <w:b/>
@@ -1174,111 +1173,147 @@
           <w:sz w:val="22"/>
           <w:szCs w:val="22"/>
         </w:rPr>
-        <w:t>Working with prediction models in healthcare always brings up questions about fairness. When the goal is to identify diabetes risk, the stakes feel even higher because a wrong call can affect someone’s long-term health. The dataset we used included medical measurements, lifestyle details and family history. As we built the model, we tried to look beyond accuracy and think through how the data and modelling choices might influence fairness or lead to uneven outcomes.</w:t>
-      </w:r>
-    </w:p>
-    <w:p>
-      <w:pPr>
-        <w:rPr>
-          <w:rFonts w:asciiTheme="minorBidi" w:hAnsiTheme="minorBidi"/>
-          <w:sz w:val="22"/>
-          <w:szCs w:val="22"/>
-        </w:rPr>
-      </w:pPr>
-    </w:p>
-    <w:p>
-      <w:pPr>
-        <w:rPr>
-          <w:rFonts w:asciiTheme="minorBidi" w:hAnsiTheme="minorBidi"/>
-          <w:sz w:val="22"/>
-          <w:szCs w:val="22"/>
-        </w:rPr>
-      </w:pPr>
-      <w:r>
-        <w:rPr>
-          <w:rFonts w:asciiTheme="minorBidi" w:hAnsiTheme="minorBidi"/>
-          <w:sz w:val="22"/>
-          <w:szCs w:val="22"/>
-        </w:rPr>
-        <w:t>One of the first things we noticed was the risk of representation problems. A model doesn’t “think” about people; it simply copies the patterns it’s given. Our dataset had the usual clinical features like age, BMI, glucose levels and blood pressure. What it didn’t have was information about ethnicity, gender or socioeconomic background. At a glance, this might look like a neutral setup, but it can unintentionally hide deeper inequalities. Diabetes risk isn’t the same for every demographic group, and if certain groups aren’t properly represented, the predictions for them can be less reliable. Even when a sensitive attribute isn’t included, something else can act as a stand-in. BMI, for example, sometimes reflects demographic trends. To avoid training a model that only works well for part of the population, we spent time studying the shape of the data: checking ranges, spotting unusual values and looking for gaps.</w:t>
-      </w:r>
-    </w:p>
-    <w:p>
-      <w:pPr>
-        <w:rPr>
-          <w:rFonts w:asciiTheme="minorBidi" w:hAnsiTheme="minorBidi"/>
-          <w:sz w:val="22"/>
-          <w:szCs w:val="22"/>
-        </w:rPr>
-      </w:pPr>
-    </w:p>
-    <w:p>
-      <w:pPr>
-        <w:rPr>
-          <w:rFonts w:asciiTheme="minorBidi" w:hAnsiTheme="minorBidi"/>
-          <w:sz w:val="22"/>
-          <w:szCs w:val="22"/>
-        </w:rPr>
-      </w:pPr>
-      <w:r>
-        <w:rPr>
-          <w:rFonts w:asciiTheme="minorBidi" w:hAnsiTheme="minorBidi"/>
-          <w:sz w:val="22"/>
-          <w:szCs w:val="22"/>
-        </w:rPr>
-        <w:t>Data quality turned out to be another ethical issue. Medical data isn’t always neat. Our dataset had zero values for features like glucose, insulin and blood pressure, which didn’t make sense clinically. If we fed those values straight into the model, it would learn patterns that weren’t real. So we used reasonable imputation methods and added flags to record when a value came from estimation instead of a proper measurement. This helps the model avoid treating missing data as a risk factor. It also means a clinician who sees the output can understand when the prediction is based on shaky or incomplete records.</w:t>
-      </w:r>
-    </w:p>
-    <w:p>
-      <w:pPr>
-        <w:rPr>
-          <w:rFonts w:asciiTheme="minorBidi" w:hAnsiTheme="minorBidi"/>
-          <w:sz w:val="22"/>
-          <w:szCs w:val="22"/>
-        </w:rPr>
-      </w:pPr>
-    </w:p>
-    <w:p>
-      <w:pPr>
-        <w:rPr>
-          <w:rFonts w:asciiTheme="minorBidi" w:hAnsiTheme="minorBidi"/>
-          <w:sz w:val="22"/>
-          <w:szCs w:val="22"/>
-        </w:rPr>
-      </w:pPr>
-      <w:r>
-        <w:rPr>
-          <w:rFonts w:asciiTheme="minorBidi" w:hAnsiTheme="minorBidi"/>
-          <w:sz w:val="22"/>
-          <w:szCs w:val="22"/>
-        </w:rPr>
-        <w:t>The consequences of prediction errors aren’t equal either. A false negative can cause the most harm because it tells someone they’re not at risk when they are. That could delay treatment or screening. A false positive is stressful, but it usually leads to extra tests rather than long-term danger. Because of this difference, we examined misclassifications closely. Logistic regression helped reveal when the model tended to miss positive cases. Many of these happened when glucose levels were near the threshold or when someone had a mix of mild risk factors that, together, still suggested elevated risk. To reduce these problems, we created a few engineered features that reflect how doctors often think, such as combining glucose with BMI or looking at patterns tied to insulin resistance.</w:t>
-      </w:r>
-    </w:p>
-    <w:p>
-      <w:pPr>
-        <w:rPr>
-          <w:rFonts w:asciiTheme="minorBidi" w:hAnsiTheme="minorBidi"/>
-          <w:sz w:val="22"/>
-          <w:szCs w:val="22"/>
-        </w:rPr>
-      </w:pPr>
-    </w:p>
-    <w:p>
-      <w:pPr>
-        <w:rPr>
-          <w:rFonts w:asciiTheme="minorBidi" w:hAnsiTheme="minorBidi"/>
-          <w:sz w:val="22"/>
-          <w:szCs w:val="22"/>
-        </w:rPr>
-      </w:pPr>
-      <w:r>
-        <w:rPr>
-          <w:rFonts w:asciiTheme="minorBidi" w:hAnsiTheme="minorBidi"/>
-          <w:sz w:val="22"/>
-          <w:szCs w:val="22"/>
-        </w:rPr>
-        <w:t xml:space="preserve">Threshold tuning became important too. Sticking with the default 0.5 threshold didn’t make sense in a medical setting. Lowering the threshold can improve recall, which means fewer false </w:t>
+        <w:br/>
+      </w:r>
+      <w:r>
+        <w:rPr>
+          <w:rFonts w:asciiTheme="minorBidi" w:hAnsiTheme="minorBidi"/>
+          <w:sz w:val="22"/>
+          <w:szCs w:val="22"/>
+        </w:rPr>
+        <w:t xml:space="preserve">Working on a prediction model for something as serious as diabetes risk made </w:t>
+      </w:r>
+      <w:r>
+        <w:rPr>
+          <w:rFonts w:asciiTheme="minorBidi" w:hAnsiTheme="minorBidi"/>
+          <w:sz w:val="22"/>
+          <w:szCs w:val="22"/>
+        </w:rPr>
+        <w:t>us</w:t>
+      </w:r>
+      <w:r>
+        <w:rPr>
+          <w:rFonts w:asciiTheme="minorBidi" w:hAnsiTheme="minorBidi"/>
+          <w:sz w:val="22"/>
+          <w:szCs w:val="22"/>
+        </w:rPr>
+        <w:t xml:space="preserve"> reali</w:t>
+      </w:r>
+      <w:r>
+        <w:rPr>
+          <w:rFonts w:asciiTheme="minorBidi" w:hAnsiTheme="minorBidi"/>
+          <w:sz w:val="22"/>
+          <w:szCs w:val="22"/>
+        </w:rPr>
+        <w:t>z</w:t>
+      </w:r>
+      <w:r>
+        <w:rPr>
+          <w:rFonts w:asciiTheme="minorBidi" w:hAnsiTheme="minorBidi"/>
+          <w:sz w:val="22"/>
+          <w:szCs w:val="22"/>
+        </w:rPr>
+        <w:t xml:space="preserve">e how easily fairness issues can slip in without anyone noticing. The model isn’t just producing a number; the output can influence when someone seeks help or how a doctor interprets their situation. Our dataset included medical readings along with bits of lifestyle information and family history. Once we started exploring it, </w:t>
+      </w:r>
+      <w:r>
+        <w:rPr>
+          <w:rFonts w:asciiTheme="minorBidi" w:hAnsiTheme="minorBidi"/>
+          <w:sz w:val="22"/>
+          <w:szCs w:val="22"/>
+        </w:rPr>
+        <w:t>we noticed</w:t>
+      </w:r>
+      <w:r>
+        <w:rPr>
+          <w:rFonts w:asciiTheme="minorBidi" w:hAnsiTheme="minorBidi"/>
+          <w:sz w:val="22"/>
+          <w:szCs w:val="22"/>
+        </w:rPr>
+        <w:t>,</w:t>
+      </w:r>
+      <w:r>
+        <w:rPr>
+          <w:rFonts w:asciiTheme="minorBidi" w:hAnsiTheme="minorBidi"/>
+          <w:sz w:val="22"/>
+          <w:szCs w:val="22"/>
+        </w:rPr>
+        <w:t xml:space="preserve"> </w:t>
+      </w:r>
+      <w:r>
+        <w:rPr>
+          <w:rFonts w:asciiTheme="minorBidi" w:hAnsiTheme="minorBidi"/>
+          <w:sz w:val="22"/>
+          <w:szCs w:val="22"/>
+        </w:rPr>
+        <w:t>accuracy alone wasn’t enough. We had to think about who the model might work well for and who it might accidentally overlook.</w:t>
+      </w:r>
+      <w:r>
+        <w:rPr>
+          <w:rFonts w:asciiTheme="minorBidi" w:hAnsiTheme="minorBidi"/>
+          <w:sz w:val="22"/>
+          <w:szCs w:val="22"/>
+        </w:rPr>
+        <w:br/>
+      </w:r>
+      <w:r>
+        <w:rPr>
+          <w:rFonts w:asciiTheme="minorBidi" w:hAnsiTheme="minorBidi"/>
+          <w:sz w:val="22"/>
+          <w:szCs w:val="22"/>
+        </w:rPr>
+        <w:br/>
+        <w:t>One of the first things that stood out was who the data actually represented. A model only learns from whatever is put in front of it. In this case, that meant clinical features like glucose, BMI and blood pressure, but nothing about ethnicity, gender, income or anything else that might shape someone’s health. On top of that, the original dataset came from women of Pima Indian heritage. That gives the model a view of diabetes that’s shaped by one community’s experience, which is important but also limiting. At a quick glance, it might seem harmless, but health conditions don’t follow the same patterns for everyone. A model trained on one group might give less reliable predictions for people who don’t resemble that group physically or socially. Even without explicit demographic fields, other features can hint at things indirectly—BMI often reflects lifestyle, access to nutrition and other factors. Because of this, we spent time checking ranges, spotting strange values and trying to understand what parts of the population the data didn’t capture.</w:t>
+      </w:r>
+      <w:r>
+        <w:rPr>
+          <w:rFonts w:asciiTheme="minorBidi" w:hAnsiTheme="minorBidi"/>
+          <w:sz w:val="22"/>
+          <w:szCs w:val="22"/>
+        </w:rPr>
+        <w:br/>
+      </w:r>
+      <w:r>
+        <w:rPr>
+          <w:rFonts w:asciiTheme="minorBidi" w:hAnsiTheme="minorBidi"/>
+          <w:sz w:val="22"/>
+          <w:szCs w:val="22"/>
+        </w:rPr>
+        <w:br/>
+        <w:t>Data quality raised more ethical questions. Anyone who has worked with medical data knows it can be messy, and ours had several places where the numbers simply didn’t make sense. Some records listed zeros for glucose, insulin or blood pressure—values that aren’t clinically possible. If we left them as they were, the model might treat them as meaningful. So we cleaned those entries using sensible estimates and added flags to show when a value had been replaced. It isn’t perfect, but it prevents the model from picking up patterns that come from incorrect measurements instead of real human health.</w:t>
+      </w:r>
+      <w:r>
+        <w:rPr>
+          <w:rFonts w:asciiTheme="minorBidi" w:hAnsiTheme="minorBidi"/>
+          <w:sz w:val="22"/>
+          <w:szCs w:val="22"/>
+        </w:rPr>
+        <w:br/>
+      </w:r>
+      <w:r>
+        <w:rPr>
+          <w:rFonts w:asciiTheme="minorBidi" w:hAnsiTheme="minorBidi"/>
+          <w:sz w:val="22"/>
+          <w:szCs w:val="22"/>
+        </w:rPr>
+        <w:br/>
+        <w:t>We also looked closely at the kinds of mistakes the model might make. A false negative is the most worrying because it tells someone they’re fine when they’re actually at risk. A false positive can still cause stress or inconvenience, but it usually leads to follow-up tests rather than real harm. When we examined where the model went wrong, logistic regression helped us see which cases tended to slip through. Many involved glucose levels that sat right near the decision boundary or people who had several smaller risk factors that didn’t look serious until viewed together. To help with this, we engineered a few features that mimic how clinicians often think, such as combining glucose with BMI or capturing patterns that suggest insulin resistance.</w:t>
+      </w:r>
+      <w:r>
+        <w:rPr>
+          <w:rFonts w:asciiTheme="minorBidi" w:hAnsiTheme="minorBidi"/>
+          <w:sz w:val="22"/>
+          <w:szCs w:val="22"/>
+        </w:rPr>
+        <w:br/>
+      </w:r>
+      <w:r>
+        <w:rPr>
+          <w:rFonts w:asciiTheme="minorBidi" w:hAnsiTheme="minorBidi"/>
+          <w:sz w:val="22"/>
+          <w:szCs w:val="22"/>
+        </w:rPr>
+        <w:br/>
+        <w:t xml:space="preserve">Threshold choice turned out to matter a lot more than we expected. The usual 0.5 cutoff doesn’t make much sense in a healthcare setting where missing a true case could have real consequences. Lowering the threshold raised recall and reduced false negatives, though it did create more false positives. When we tried different thresholds on models like XGBoost and </w:t>
       </w:r>
       <w:r>
         <w:rPr>
@@ -1287,177 +1322,91 @@
           <w:szCs w:val="22"/>
         </w:rPr>
         <w:lastRenderedPageBreak/>
-        <w:t>negatives, but also increases false positives. For early screening, catching as many true cases as possible matters more. We tested different thresholds on models like XGBoost and HistGradientBoosting and found points where recall reached</w:t>
-      </w:r>
-      <w:r>
-        <w:rPr>
-          <w:rFonts w:asciiTheme="minorBidi" w:hAnsiTheme="minorBidi"/>
-          <w:sz w:val="22"/>
-          <w:szCs w:val="22"/>
-        </w:rPr>
-        <w:t xml:space="preserve"> </w:t>
-      </w:r>
-      <w:r>
-        <w:rPr>
-          <w:rFonts w:asciiTheme="minorBidi" w:hAnsiTheme="minorBidi"/>
-          <w:sz w:val="22"/>
-          <w:szCs w:val="22"/>
-        </w:rPr>
-        <w:t>9</w:t>
-      </w:r>
-      <w:r>
-        <w:rPr>
-          <w:rFonts w:asciiTheme="minorBidi" w:hAnsiTheme="minorBidi"/>
-          <w:sz w:val="22"/>
-          <w:szCs w:val="22"/>
-        </w:rPr>
-        <w:t>4</w:t>
-      </w:r>
-      <w:r>
-        <w:rPr>
-          <w:rFonts w:asciiTheme="minorBidi" w:hAnsiTheme="minorBidi"/>
-          <w:sz w:val="22"/>
-          <w:szCs w:val="22"/>
-        </w:rPr>
-        <w:t>%</w:t>
-      </w:r>
-      <w:r>
-        <w:rPr>
-          <w:rFonts w:asciiTheme="minorBidi" w:hAnsiTheme="minorBidi"/>
-          <w:sz w:val="22"/>
-          <w:szCs w:val="22"/>
-        </w:rPr>
-        <w:t>. This obviously increases false alarms, but if the priority is avoiding missed diagnoses, the trade-off can be acceptable.</w:t>
-      </w:r>
-    </w:p>
-    <w:p>
-      <w:pPr>
-        <w:rPr>
-          <w:rFonts w:asciiTheme="minorBidi" w:hAnsiTheme="minorBidi"/>
-          <w:sz w:val="22"/>
-          <w:szCs w:val="22"/>
-        </w:rPr>
-      </w:pPr>
-    </w:p>
-    <w:p>
-      <w:pPr>
-        <w:rPr>
-          <w:rFonts w:asciiTheme="minorBidi" w:hAnsiTheme="minorBidi"/>
-          <w:sz w:val="22"/>
-          <w:szCs w:val="22"/>
-        </w:rPr>
-      </w:pPr>
-      <w:r>
-        <w:rPr>
-          <w:rFonts w:asciiTheme="minorBidi" w:hAnsiTheme="minorBidi"/>
-          <w:sz w:val="22"/>
-          <w:szCs w:val="22"/>
-        </w:rPr>
-        <w:t>That said, false positives don’t hit everyone the same way. Someone who has easy access to healthcare may not mind an extra test, but someone without consistent access might face more stress, cost or logistical barriers. Because our dataset didn’t include demographic fields, we couldn’t measure which groups would carry more of this burden. But acknowledging that limitation is part of building a responsible system. Any real-world version of this model would need to be tested on diverse populations before being used in practice.</w:t>
-      </w:r>
-    </w:p>
-    <w:p>
-      <w:pPr>
-        <w:rPr>
-          <w:rFonts w:asciiTheme="minorBidi" w:hAnsiTheme="minorBidi"/>
-          <w:sz w:val="22"/>
-          <w:szCs w:val="22"/>
-        </w:rPr>
-      </w:pPr>
-    </w:p>
-    <w:p>
-      <w:pPr>
-        <w:rPr>
-          <w:rFonts w:asciiTheme="minorBidi" w:hAnsiTheme="minorBidi"/>
-          <w:sz w:val="22"/>
-          <w:szCs w:val="22"/>
-        </w:rPr>
-      </w:pPr>
-      <w:r>
-        <w:rPr>
-          <w:rFonts w:asciiTheme="minorBidi" w:hAnsiTheme="minorBidi"/>
-          <w:sz w:val="22"/>
-          <w:szCs w:val="22"/>
-        </w:rPr>
-        <w:t>Another topic we looked at was how understandable the model is. Clinicians often feel more confident using a model when they can tell what influenced the result. Complex models like XGBoost perform well but don’t always offer clear explanations. To address this, we reviewed feature importance, studied logistic regression coefficients and created simple risk-score style features that clinicians could interpret without needing to decode a complicated tree structure. This helps increase trust and makes the model more usable.</w:t>
-      </w:r>
-    </w:p>
-    <w:p>
-      <w:pPr>
-        <w:rPr>
-          <w:rFonts w:asciiTheme="minorBidi" w:hAnsiTheme="minorBidi"/>
-          <w:sz w:val="22"/>
-          <w:szCs w:val="22"/>
-        </w:rPr>
-      </w:pPr>
-    </w:p>
-    <w:p>
-      <w:pPr>
-        <w:rPr>
-          <w:rFonts w:asciiTheme="minorBidi" w:hAnsiTheme="minorBidi"/>
-          <w:sz w:val="22"/>
-          <w:szCs w:val="22"/>
-        </w:rPr>
-      </w:pPr>
-      <w:r>
-        <w:rPr>
-          <w:rFonts w:asciiTheme="minorBidi" w:hAnsiTheme="minorBidi"/>
-          <w:sz w:val="22"/>
-          <w:szCs w:val="22"/>
-        </w:rPr>
-        <w:t>We also explored clustering and anomaly detection. These methods aren’t used for diagnosis, but they can uncover interesting patterns. Clustering sometimes revealed groups of patients who didn’t fit the usual metabolic profiles. Anomaly detection helped point out cases where the numbers looked odd or inconsistent, giving a hint that something might be off with the measurements themselves. These tools don’t replace the main model, but they give extra perspective that can help catch cases the supervised model might struggle with.</w:t>
-      </w:r>
-    </w:p>
-    <w:p>
-      <w:pPr>
-        <w:rPr>
-          <w:rFonts w:asciiTheme="minorBidi" w:hAnsiTheme="minorBidi"/>
-          <w:sz w:val="22"/>
-          <w:szCs w:val="22"/>
-        </w:rPr>
-      </w:pPr>
-    </w:p>
-    <w:p>
-      <w:pPr>
-        <w:rPr>
-          <w:rFonts w:asciiTheme="minorBidi" w:hAnsiTheme="minorBidi"/>
-          <w:sz w:val="22"/>
-          <w:szCs w:val="22"/>
-        </w:rPr>
-      </w:pPr>
-      <w:r>
-        <w:rPr>
-          <w:rFonts w:asciiTheme="minorBidi" w:hAnsiTheme="minorBidi"/>
-          <w:sz w:val="22"/>
-          <w:szCs w:val="22"/>
-        </w:rPr>
-        <w:t>All of this fits into a broader idea: prediction models shouldn’t replace clinical judgment. They can be helpful, but they shouldn’t be treated as the final word. Privacy, data handling and long-term monitoring also matter, since models can drift as healthcare trends shift.</w:t>
-      </w:r>
-    </w:p>
-    <w:p>
-      <w:pPr>
-        <w:rPr>
-          <w:rFonts w:asciiTheme="minorBidi" w:hAnsiTheme="minorBidi"/>
-          <w:sz w:val="22"/>
-          <w:szCs w:val="22"/>
-        </w:rPr>
-      </w:pPr>
-    </w:p>
-    <w:p>
-      <w:pPr>
-        <w:rPr>
-          <w:rFonts w:asciiTheme="minorBidi" w:hAnsiTheme="minorBidi"/>
-          <w:sz w:val="22"/>
-          <w:szCs w:val="22"/>
-        </w:rPr>
-      </w:pPr>
-      <w:r>
-        <w:rPr>
-          <w:rFonts w:asciiTheme="minorBidi" w:hAnsiTheme="minorBidi"/>
-          <w:sz w:val="22"/>
-          <w:szCs w:val="22"/>
-        </w:rPr>
-        <w:t>Overall, the project encouraged us to think about fairness, data quality, interpretability and threshold choices all at once. The aim wasn’t just to hit a high accuracy score but to build something that feels safe, balanced and aligned with the realities of healthcare.</w:t>
+        <w:t>HistGradientBoosting, we reached recall values around 94 percent. There were more false alarms, but in early screening work that can be an acceptable trade-off.</w:t>
+      </w:r>
+      <w:r>
+        <w:rPr>
+          <w:rFonts w:asciiTheme="minorBidi" w:hAnsiTheme="minorBidi"/>
+          <w:sz w:val="22"/>
+          <w:szCs w:val="22"/>
+        </w:rPr>
+        <w:br/>
+      </w:r>
+      <w:r>
+        <w:rPr>
+          <w:rFonts w:asciiTheme="minorBidi" w:hAnsiTheme="minorBidi"/>
+          <w:sz w:val="22"/>
+          <w:szCs w:val="22"/>
+        </w:rPr>
+        <w:br/>
+        <w:t xml:space="preserve">Of course, not everyone experiences false positives in the same way. Someone with reliable access to healthcare might not think twice about an extra appointment, but others might face costs, time off work or general stress. Because the dataset didn’t include demographic information, we couldn’t </w:t>
+      </w:r>
+      <w:r>
+        <w:rPr>
+          <w:rFonts w:asciiTheme="minorBidi" w:hAnsiTheme="minorBidi"/>
+          <w:sz w:val="22"/>
+          <w:szCs w:val="22"/>
+        </w:rPr>
+        <w:t>analyze</w:t>
+      </w:r>
+      <w:r>
+        <w:rPr>
+          <w:rFonts w:asciiTheme="minorBidi" w:hAnsiTheme="minorBidi"/>
+          <w:sz w:val="22"/>
+          <w:szCs w:val="22"/>
+        </w:rPr>
+        <w:t xml:space="preserve"> which groups might be disproportionately affected. That limitation is important to acknowledge, and any real-world deployment would need to check how the model performs for a much broader population.</w:t>
+      </w:r>
+      <w:r>
+        <w:rPr>
+          <w:rFonts w:asciiTheme="minorBidi" w:hAnsiTheme="minorBidi"/>
+          <w:sz w:val="22"/>
+          <w:szCs w:val="22"/>
+        </w:rPr>
+        <w:br/>
+      </w:r>
+      <w:r>
+        <w:rPr>
+          <w:rFonts w:asciiTheme="minorBidi" w:hAnsiTheme="minorBidi"/>
+          <w:sz w:val="22"/>
+          <w:szCs w:val="22"/>
+        </w:rPr>
+        <w:br/>
+        <w:t>Interpretability also came up often. Clinicians tend to trust tools more when they can understand how a prediction was formed. Some of the more complex models perform well but don’t always make their reasoning obvious. To help with this, we examined feature importance, looked at logistic regression coefficients and created a couple of simpler scoring-style features that make the model’s thinking easier to follow. Making the model more transparent helps people use it with confidence.</w:t>
+      </w:r>
+      <w:r>
+        <w:rPr>
+          <w:rFonts w:asciiTheme="minorBidi" w:hAnsiTheme="minorBidi"/>
+          <w:sz w:val="22"/>
+          <w:szCs w:val="22"/>
+        </w:rPr>
+        <w:br/>
+      </w:r>
+      <w:r>
+        <w:rPr>
+          <w:rFonts w:asciiTheme="minorBidi" w:hAnsiTheme="minorBidi"/>
+          <w:sz w:val="22"/>
+          <w:szCs w:val="22"/>
+        </w:rPr>
+        <w:br/>
+        <w:t>We used clustering and anomaly detection as well, not to diagnose anyone but to understand patterns the main model might miss. Clustering showed small groups of patients who didn’t fit typical metabolic profiles. Anomaly detection pointed out records that looked so unrealistic they were probably measurement errors. These methods aren’t replacements, but they help highlight cases the main model might struggle with. All of this contributed to a bigger point: models like this should help clinicians, not replace them. Privacy, careful handling of patient information and regular monitoring also matter because healthcare trends shift over time and models need to adapt.</w:t>
+      </w:r>
+      <w:r>
+        <w:rPr>
+          <w:rFonts w:asciiTheme="minorBidi" w:hAnsiTheme="minorBidi"/>
+          <w:sz w:val="22"/>
+          <w:szCs w:val="22"/>
+        </w:rPr>
+        <w:br/>
+      </w:r>
+      <w:r>
+        <w:rPr>
+          <w:rFonts w:asciiTheme="minorBidi" w:hAnsiTheme="minorBidi"/>
+          <w:sz w:val="22"/>
+          <w:szCs w:val="22"/>
+        </w:rPr>
+        <w:br/>
+        <w:t>Looking back, the project made us think about fairness, data quality, interpretability and threshold decisions all at the same time. The goal wasn’t just a high accuracy score. It was about building something more balanced and thoughtful—something that reflects how complicated real healthcare decisions can be.</w:t>
       </w:r>
     </w:p>
     <w:sectPr>
@@ -2674,6 +2623,17 @@
     <w:uiPriority w:val="99"/>
     <w:rsid w:val="00795B8E"/>
   </w:style>
+  <w:style w:type="paragraph" w:styleId="NormalWeb">
+    <w:name w:val="Normal (Web)"/>
+    <w:basedOn w:val="Normal"/>
+    <w:uiPriority w:val="99"/>
+    <w:semiHidden/>
+    <w:unhideWhenUsed/>
+    <w:rsid w:val="00D977BA"/>
+    <w:rPr>
+      <w:rFonts w:ascii="Times New Roman" w:hAnsi="Times New Roman" w:cs="Times New Roman"/>
+    </w:rPr>
+  </w:style>
 </w:styles>
 </file>
 

</xml_diff>